<commit_message>
finalizando manual modulo02 NODEJS
</commit_message>
<xml_diff>
--- a/2 - Começando com NodeJS.docx
+++ b/2 - Começando com NodeJS.docx
@@ -1233,10 +1233,7 @@
         <w:t xml:space="preserve"> e mostrar o retorno da API pública de StarWars</w:t>
       </w:r>
     </w:p>
-    <w:p>
-      <w:bookmarkStart w:id="0" w:name="_GoBack"/>
-      <w:bookmarkEnd w:id="0"/>
-    </w:p>
+    <w:p/>
     <w:p>
       <w:pPr>
         <w:pStyle w:val="PargrafodaLista"/>
@@ -1388,6 +1385,443 @@
       <w:r>
         <w:t>Depois nós iremos até o postman para fazer a requisição dessa rota.</w:t>
       </w:r>
+    </w:p>
+    <w:p>
+      <w:pPr>
+        <w:pStyle w:val="PargrafodaLista"/>
+        <w:numPr>
+          <w:ilvl w:val="0"/>
+          <w:numId w:val="1"/>
+        </w:numPr>
+      </w:pPr>
+      <w:r>
+        <w:rPr>
+          <w:b/>
+          <w:bCs/>
+        </w:rPr>
+        <w:t>Agora começaremos a trabalhar com Middlewares</w:t>
+      </w:r>
+    </w:p>
+    <w:p>
+      <w:pPr>
+        <w:ind w:firstLine="708"/>
+      </w:pPr>
+      <w:r>
+        <w:t>Middlewares tem uma importante função dentro do NodeJS, eles funcionam como uma placa de PARE, onde a nossa requisição irá “parar, olhar para um lado, olhar para o outro e então decidir se segue ou não”, basicamente os middlewares são uma função que verificam condições pré-definidas por nós, essas condições sendo satisfeitas as requisições continuam, caso contrário podemos realizar “outras” tarefas. Fique tranquilo, nós iremos ver isso na prática.</w:t>
+      </w:r>
+    </w:p>
+    <w:p>
+      <w:pPr>
+        <w:pStyle w:val="PargrafodaLista"/>
+        <w:numPr>
+          <w:ilvl w:val="1"/>
+          <w:numId w:val="1"/>
+        </w:numPr>
+      </w:pPr>
+      <w:r>
+        <w:t xml:space="preserve">Começamos adicionando um pacote que permite que nós criemos um “banco de dados local”, visto que nessa aula nós iremos salvar as informações cadastradas lá pelo nosso </w:t>
+      </w:r>
+      <w:r>
+        <w:rPr>
+          <w:b/>
+          <w:bCs/>
+        </w:rPr>
+        <w:t>Postman</w:t>
+      </w:r>
+      <w:r>
+        <w:t xml:space="preserve">, esse pacote chama-se localstorage, para isso digite o seguinte comando: </w:t>
+      </w:r>
+      <w:r>
+        <w:rPr>
+          <w:b/>
+          <w:bCs/>
+        </w:rPr>
+        <w:t>yarn add localstorage</w:t>
+      </w:r>
+    </w:p>
+    <w:p>
+      <w:pPr>
+        <w:pStyle w:val="PargrafodaLista"/>
+        <w:numPr>
+          <w:ilvl w:val="1"/>
+          <w:numId w:val="1"/>
+        </w:numPr>
+      </w:pPr>
+      <w:r>
+        <w:t>Faremos o import do localstorage para podermos trabalhar com ele:</w:t>
+      </w:r>
+    </w:p>
+    <w:p>
+      <w:pPr>
+        <w:pStyle w:val="PargrafodaLista"/>
+        <w:ind w:left="1440"/>
+      </w:pPr>
+      <w:r>
+        <w:rPr>
+          <w:noProof/>
+        </w:rPr>
+        <w:drawing>
+          <wp:inline distT="0" distB="0" distL="0" distR="0" wp14:anchorId="17FAF6B8" wp14:editId="2C92BFE5">
+            <wp:extent cx="5034708" cy="1395095"/>
+            <wp:effectExtent l="0" t="0" r="0" b="0"/>
+            <wp:docPr id="6" name="Imagem 6"/>
+            <wp:cNvGraphicFramePr>
+              <a:graphicFrameLocks xmlns:a="http://schemas.openxmlformats.org/drawingml/2006/main" noChangeAspect="1"/>
+            </wp:cNvGraphicFramePr>
+            <a:graphic xmlns:a="http://schemas.openxmlformats.org/drawingml/2006/main">
+              <a:graphicData uri="http://schemas.openxmlformats.org/drawingml/2006/picture">
+                <pic:pic xmlns:pic="http://schemas.openxmlformats.org/drawingml/2006/picture">
+                  <pic:nvPicPr>
+                    <pic:cNvPr id="0" name="Picture 1"/>
+                    <pic:cNvPicPr>
+                      <a:picLocks noChangeAspect="1" noChangeArrowheads="1"/>
+                    </pic:cNvPicPr>
+                  </pic:nvPicPr>
+                  <pic:blipFill>
+                    <a:blip r:embed="rId17" cstate="print">
+                      <a:extLst>
+                        <a:ext uri="{28A0092B-C50C-407E-A947-70E740481C1C}">
+                          <a14:useLocalDpi xmlns:a14="http://schemas.microsoft.com/office/drawing/2010/main" val="0"/>
+                        </a:ext>
+                      </a:extLst>
+                    </a:blip>
+                    <a:srcRect/>
+                    <a:stretch>
+                      <a:fillRect/>
+                    </a:stretch>
+                  </pic:blipFill>
+                  <pic:spPr bwMode="auto">
+                    <a:xfrm>
+                      <a:off x="0" y="0"/>
+                      <a:ext cx="5035712" cy="1395373"/>
+                    </a:xfrm>
+                    <a:prstGeom prst="rect">
+                      <a:avLst/>
+                    </a:prstGeom>
+                    <a:noFill/>
+                    <a:ln>
+                      <a:noFill/>
+                    </a:ln>
+                  </pic:spPr>
+                </pic:pic>
+              </a:graphicData>
+            </a:graphic>
+          </wp:inline>
+        </w:drawing>
+      </w:r>
+    </w:p>
+    <w:p>
+      <w:pPr>
+        <w:pStyle w:val="PargrafodaLista"/>
+        <w:ind w:left="1440"/>
+      </w:pPr>
+    </w:p>
+    <w:p>
+      <w:pPr>
+        <w:pStyle w:val="PargrafodaLista"/>
+        <w:numPr>
+          <w:ilvl w:val="1"/>
+          <w:numId w:val="1"/>
+        </w:numPr>
+      </w:pPr>
+      <w:r>
+        <w:lastRenderedPageBreak/>
+        <w:t>Criamos um array e uma nova rota para popularmos (adicionar informações) ao nosso array:</w:t>
+      </w:r>
+    </w:p>
+    <w:p>
+      <w:pPr>
+        <w:pStyle w:val="PargrafodaLista"/>
+        <w:ind w:left="1440"/>
+      </w:pPr>
+      <w:r>
+        <w:rPr>
+          <w:noProof/>
+        </w:rPr>
+        <w:drawing>
+          <wp:inline distT="0" distB="0" distL="0" distR="0" wp14:anchorId="7289E921" wp14:editId="1AC45999">
+            <wp:extent cx="5078776" cy="2991485"/>
+            <wp:effectExtent l="0" t="0" r="7620" b="0"/>
+            <wp:docPr id="13" name="Imagem 13"/>
+            <wp:cNvGraphicFramePr>
+              <a:graphicFrameLocks xmlns:a="http://schemas.openxmlformats.org/drawingml/2006/main" noChangeAspect="1"/>
+            </wp:cNvGraphicFramePr>
+            <a:graphic xmlns:a="http://schemas.openxmlformats.org/drawingml/2006/main">
+              <a:graphicData uri="http://schemas.openxmlformats.org/drawingml/2006/picture">
+                <pic:pic xmlns:pic="http://schemas.openxmlformats.org/drawingml/2006/picture">
+                  <pic:nvPicPr>
+                    <pic:cNvPr id="0" name="Picture 3"/>
+                    <pic:cNvPicPr>
+                      <a:picLocks noChangeAspect="1" noChangeArrowheads="1"/>
+                    </pic:cNvPicPr>
+                  </pic:nvPicPr>
+                  <pic:blipFill>
+                    <a:blip r:embed="rId18" cstate="print">
+                      <a:extLst>
+                        <a:ext uri="{28A0092B-C50C-407E-A947-70E740481C1C}">
+                          <a14:useLocalDpi xmlns:a14="http://schemas.microsoft.com/office/drawing/2010/main" val="0"/>
+                        </a:ext>
+                      </a:extLst>
+                    </a:blip>
+                    <a:srcRect/>
+                    <a:stretch>
+                      <a:fillRect/>
+                    </a:stretch>
+                  </pic:blipFill>
+                  <pic:spPr bwMode="auto">
+                    <a:xfrm>
+                      <a:off x="0" y="0"/>
+                      <a:ext cx="5079310" cy="2991800"/>
+                    </a:xfrm>
+                    <a:prstGeom prst="rect">
+                      <a:avLst/>
+                    </a:prstGeom>
+                    <a:noFill/>
+                    <a:ln>
+                      <a:noFill/>
+                    </a:ln>
+                  </pic:spPr>
+                </pic:pic>
+              </a:graphicData>
+            </a:graphic>
+          </wp:inline>
+        </w:drawing>
+      </w:r>
+    </w:p>
+    <w:p>
+      <w:pPr>
+        <w:pStyle w:val="PargrafodaLista"/>
+        <w:ind w:left="1440"/>
+      </w:pPr>
+    </w:p>
+    <w:p>
+      <w:pPr>
+        <w:pStyle w:val="PargrafodaLista"/>
+        <w:numPr>
+          <w:ilvl w:val="1"/>
+          <w:numId w:val="1"/>
+        </w:numPr>
+      </w:pPr>
+      <w:r>
+        <w:t>Agora criamos o nosso middleware, veja que a sintaxe de um middleware é bem simples, é nada mais que uma função com parâmetros</w:t>
+      </w:r>
+      <w:r>
+        <w:t>, note que essa função verifica se o e-mail que está sendo cadastrado não existe já no nosso “banco de dados”</w:t>
+      </w:r>
+      <w:r>
+        <w:t>:</w:t>
+      </w:r>
+    </w:p>
+    <w:p>
+      <w:pPr>
+        <w:pStyle w:val="PargrafodaLista"/>
+        <w:ind w:left="1440"/>
+      </w:pPr>
+      <w:r>
+        <w:rPr>
+          <w:noProof/>
+        </w:rPr>
+        <w:drawing>
+          <wp:inline distT="0" distB="0" distL="0" distR="0" wp14:anchorId="191597D8" wp14:editId="08389E16">
+            <wp:extent cx="5056742" cy="2223770"/>
+            <wp:effectExtent l="0" t="0" r="0" b="5080"/>
+            <wp:docPr id="14" name="Imagem 14"/>
+            <wp:cNvGraphicFramePr>
+              <a:graphicFrameLocks xmlns:a="http://schemas.openxmlformats.org/drawingml/2006/main" noChangeAspect="1"/>
+            </wp:cNvGraphicFramePr>
+            <a:graphic xmlns:a="http://schemas.openxmlformats.org/drawingml/2006/main">
+              <a:graphicData uri="http://schemas.openxmlformats.org/drawingml/2006/picture">
+                <pic:pic xmlns:pic="http://schemas.openxmlformats.org/drawingml/2006/picture">
+                  <pic:nvPicPr>
+                    <pic:cNvPr id="0" name="Picture 5"/>
+                    <pic:cNvPicPr>
+                      <a:picLocks noChangeAspect="1" noChangeArrowheads="1"/>
+                    </pic:cNvPicPr>
+                  </pic:nvPicPr>
+                  <pic:blipFill>
+                    <a:blip r:embed="rId19" cstate="print">
+                      <a:extLst>
+                        <a:ext uri="{28A0092B-C50C-407E-A947-70E740481C1C}">
+                          <a14:useLocalDpi xmlns:a14="http://schemas.microsoft.com/office/drawing/2010/main" val="0"/>
+                        </a:ext>
+                      </a:extLst>
+                    </a:blip>
+                    <a:srcRect/>
+                    <a:stretch>
+                      <a:fillRect/>
+                    </a:stretch>
+                  </pic:blipFill>
+                  <pic:spPr bwMode="auto">
+                    <a:xfrm>
+                      <a:off x="0" y="0"/>
+                      <a:ext cx="5057703" cy="2224193"/>
+                    </a:xfrm>
+                    <a:prstGeom prst="rect">
+                      <a:avLst/>
+                    </a:prstGeom>
+                    <a:noFill/>
+                    <a:ln>
+                      <a:noFill/>
+                    </a:ln>
+                  </pic:spPr>
+                </pic:pic>
+              </a:graphicData>
+            </a:graphic>
+          </wp:inline>
+        </w:drawing>
+      </w:r>
+    </w:p>
+    <w:p>
+      <w:pPr>
+        <w:pStyle w:val="PargrafodaLista"/>
+        <w:ind w:left="1440"/>
+      </w:pPr>
+      <w:r>
+        <w:t>O middleware verifyUserAlready é um middleware específico para a rota (“/registerUsers”), mais a frente nós veremos middlewares que são GLOBAIS, ou seja, são aplicados a todas as rotas da nossa API.</w:t>
+      </w:r>
+    </w:p>
+    <w:p>
+      <w:pPr>
+        <w:pStyle w:val="PargrafodaLista"/>
+        <w:ind w:left="1440"/>
+      </w:pPr>
+    </w:p>
+    <w:p>
+      <w:pPr>
+        <w:pStyle w:val="PargrafodaLista"/>
+        <w:numPr>
+          <w:ilvl w:val="1"/>
+          <w:numId w:val="1"/>
+        </w:numPr>
+      </w:pPr>
+      <w:r>
+        <w:t xml:space="preserve">Nesse passo basta ir até o </w:t>
+      </w:r>
+      <w:r>
+        <w:rPr>
+          <w:b/>
+          <w:bCs/>
+        </w:rPr>
+        <w:t>Postman</w:t>
+      </w:r>
+      <w:r>
+        <w:t xml:space="preserve"> e fazer a requisição dessa rota (“/registerUsers”) e passar no body um JSON com as informações solicitadas no tópico “C”.</w:t>
+      </w:r>
+    </w:p>
+    <w:p/>
+    <w:p/>
+    <w:p/>
+    <w:p>
+      <w:pPr>
+        <w:pStyle w:val="PargrafodaLista"/>
+        <w:numPr>
+          <w:ilvl w:val="1"/>
+          <w:numId w:val="1"/>
+        </w:numPr>
+      </w:pPr>
+      <w:r>
+        <w:lastRenderedPageBreak/>
+        <w:t>No próximo passo nós iremos criar uma rota para exibir todos os nossos usuários cadastrados no sistema, o código ficará assim:</w:t>
+      </w:r>
+    </w:p>
+    <w:p>
+      <w:pPr>
+        <w:pStyle w:val="PargrafodaLista"/>
+        <w:ind w:left="1440"/>
+      </w:pPr>
+      <w:r>
+        <w:rPr>
+          <w:noProof/>
+        </w:rPr>
+        <w:drawing>
+          <wp:inline distT="0" distB="0" distL="0" distR="0" wp14:anchorId="3AF0396F" wp14:editId="462B8D04">
+            <wp:extent cx="5089793" cy="1765935"/>
+            <wp:effectExtent l="0" t="0" r="0" b="5715"/>
+            <wp:docPr id="15" name="Imagem 15"/>
+            <wp:cNvGraphicFramePr>
+              <a:graphicFrameLocks xmlns:a="http://schemas.openxmlformats.org/drawingml/2006/main" noChangeAspect="1"/>
+            </wp:cNvGraphicFramePr>
+            <a:graphic xmlns:a="http://schemas.openxmlformats.org/drawingml/2006/main">
+              <a:graphicData uri="http://schemas.openxmlformats.org/drawingml/2006/picture">
+                <pic:pic xmlns:pic="http://schemas.openxmlformats.org/drawingml/2006/picture">
+                  <pic:nvPicPr>
+                    <pic:cNvPr id="0" name="Picture 7"/>
+                    <pic:cNvPicPr>
+                      <a:picLocks noChangeAspect="1" noChangeArrowheads="1"/>
+                    </pic:cNvPicPr>
+                  </pic:nvPicPr>
+                  <pic:blipFill>
+                    <a:blip r:embed="rId20" cstate="print">
+                      <a:extLst>
+                        <a:ext uri="{28A0092B-C50C-407E-A947-70E740481C1C}">
+                          <a14:useLocalDpi xmlns:a14="http://schemas.microsoft.com/office/drawing/2010/main" val="0"/>
+                        </a:ext>
+                      </a:extLst>
+                    </a:blip>
+                    <a:srcRect/>
+                    <a:stretch>
+                      <a:fillRect/>
+                    </a:stretch>
+                  </pic:blipFill>
+                  <pic:spPr bwMode="auto">
+                    <a:xfrm>
+                      <a:off x="0" y="0"/>
+                      <a:ext cx="5093335" cy="1767164"/>
+                    </a:xfrm>
+                    <a:prstGeom prst="rect">
+                      <a:avLst/>
+                    </a:prstGeom>
+                    <a:noFill/>
+                    <a:ln>
+                      <a:noFill/>
+                    </a:ln>
+                  </pic:spPr>
+                </pic:pic>
+              </a:graphicData>
+            </a:graphic>
+          </wp:inline>
+        </w:drawing>
+      </w:r>
+    </w:p>
+    <w:p>
+      <w:pPr>
+        <w:pStyle w:val="PargrafodaLista"/>
+        <w:ind w:left="1440"/>
+      </w:pPr>
+    </w:p>
+    <w:p>
+      <w:pPr>
+        <w:pStyle w:val="PargrafodaLista"/>
+        <w:numPr>
+          <w:ilvl w:val="1"/>
+          <w:numId w:val="1"/>
+        </w:numPr>
+      </w:pPr>
+      <w:r>
+        <w:t xml:space="preserve">Para finalizar crie essa requisição no </w:t>
+      </w:r>
+      <w:r>
+        <w:rPr>
+          <w:b/>
+          <w:bCs/>
+        </w:rPr>
+        <w:t>Postman</w:t>
+      </w:r>
+      <w:r>
+        <w:t xml:space="preserve"> e faça o teste.</w:t>
+      </w:r>
+    </w:p>
+    <w:p>
+      <w:pPr>
+        <w:pStyle w:val="PargrafodaLista"/>
+      </w:pPr>
+    </w:p>
+    <w:p>
+      <w:pPr>
+        <w:pStyle w:val="PargrafodaLista"/>
+      </w:pPr>
+      <w:bookmarkStart w:id="0" w:name="_GoBack"/>
+      <w:bookmarkEnd w:id="0"/>
     </w:p>
     <w:sectPr>
       <w:pgSz w:w="11906" w:h="16838"/>

</xml_diff>